<commit_message>
all the lastest modification
</commit_message>
<xml_diff>
--- a/static/admin/documents/Gestion électronique des documents.docx
+++ b/static/admin/documents/Gestion électronique des documents.docx
@@ -1016,27 +1016,7 @@
           <w:bCs w:val="0"/>
           <w:color w:val="303030"/>
         </w:rPr>
-        <w:t>Qu’</w:t>
-      </w:r>
-      <w:proofErr w:type="spellStart"/>
-      <w:r>
-        <w:rPr>
-          <w:rFonts w:ascii="Helvetica" w:hAnsi="Helvetica" w:cs="Helvetica"/>
-          <w:b w:val="0"/>
-          <w:bCs w:val="0"/>
-          <w:color w:val="303030"/>
-        </w:rPr>
-        <w:t>est ce</w:t>
-      </w:r>
-      <w:proofErr w:type="spellEnd"/>
-      <w:r>
-        <w:rPr>
-          <w:rFonts w:ascii="Helvetica" w:hAnsi="Helvetica" w:cs="Helvetica"/>
-          <w:b w:val="0"/>
-          <w:bCs w:val="0"/>
-          <w:color w:val="303030"/>
-        </w:rPr>
-        <w:t xml:space="preserve"> que la GED, la GEIDE ?</w:t>
+        <w:t>Qu’est ce que la GED, la GEIDE ?</w:t>
       </w:r>
     </w:p>
     <w:p>
@@ -1658,34 +1638,404 @@
           <w:lang w:eastAsia="fr-FR"/>
         </w:rPr>
       </w:pPr>
-    </w:p>
-    <w:p>
-      <w:pPr>
-        <w:shd w:val="clear" w:color="auto" w:fill="FFFFFF"/>
-        <w:spacing w:line="240" w:lineRule="auto"/>
-        <w:jc w:val="both"/>
-        <w:rPr>
-          <w:rFonts w:ascii="Arial" w:eastAsia="Times New Roman" w:hAnsi="Arial" w:cs="Arial"/>
-          <w:color w:val="777777"/>
-          <w:sz w:val="21"/>
-          <w:szCs w:val="21"/>
-          <w:lang w:eastAsia="fr-FR"/>
-        </w:rPr>
-      </w:pPr>
-    </w:p>
-    <w:p>
-      <w:pPr>
-        <w:shd w:val="clear" w:color="auto" w:fill="FFFFFF"/>
-        <w:spacing w:line="240" w:lineRule="auto"/>
-        <w:jc w:val="both"/>
-        <w:rPr>
-          <w:rFonts w:ascii="Arial" w:eastAsia="Times New Roman" w:hAnsi="Arial" w:cs="Arial"/>
-          <w:color w:val="777777"/>
-          <w:sz w:val="21"/>
-          <w:szCs w:val="21"/>
-          <w:lang w:eastAsia="fr-FR"/>
-        </w:rPr>
-      </w:pPr>
+      <w:hyperlink r:id="rId10" w:anchor=":~:text=La%20gestion%20de%20contenu%20d,des%20contenus%20d'une%20organisation." w:history="1">
+        <w:r>
+          <w:rPr>
+            <w:rStyle w:val="Lienhypertexte"/>
+          </w:rPr>
+          <w:t>https://fr.wikipedia.org/wiki/Gestion_de_contenu_d%27entreprise#:~:text=La%20gestion%20de%20contenu%20d,des%20contenus%20d'une%20organisation.</w:t>
+        </w:r>
+      </w:hyperlink>
+    </w:p>
+    <w:p>
+      <w:pPr>
+        <w:shd w:val="clear" w:color="auto" w:fill="FFFFFF"/>
+        <w:spacing w:line="240" w:lineRule="auto"/>
+        <w:jc w:val="both"/>
+        <w:rPr>
+          <w:rFonts w:ascii="Arial" w:eastAsia="Times New Roman" w:hAnsi="Arial" w:cs="Arial"/>
+          <w:color w:val="777777"/>
+          <w:sz w:val="21"/>
+          <w:szCs w:val="21"/>
+          <w:lang w:eastAsia="fr-FR"/>
+        </w:rPr>
+      </w:pPr>
+    </w:p>
+    <w:p>
+      <w:pPr>
+        <w:shd w:val="clear" w:color="auto" w:fill="FFFFFF"/>
+        <w:spacing w:line="240" w:lineRule="auto"/>
+        <w:jc w:val="both"/>
+        <w:rPr>
+          <w:rFonts w:ascii="Arial" w:eastAsia="Times New Roman" w:hAnsi="Arial" w:cs="Arial"/>
+          <w:color w:val="777777"/>
+          <w:sz w:val="21"/>
+          <w:szCs w:val="21"/>
+          <w:lang w:eastAsia="fr-FR"/>
+        </w:rPr>
+      </w:pPr>
+    </w:p>
+    <w:p>
+      <w:pPr>
+        <w:shd w:val="clear" w:color="auto" w:fill="FFFFFF"/>
+        <w:spacing w:line="240" w:lineRule="auto"/>
+        <w:jc w:val="both"/>
+      </w:pPr>
+      <w:hyperlink r:id="rId11" w:history="1">
+        <w:r>
+          <w:rPr>
+            <w:rStyle w:val="Lienhypertexte"/>
+          </w:rPr>
+          <w:t>https://www.memoireonline.com/12/19/11348/m_Developpement-et-integration-dun-systeme-de-gestion-integree-pour-la-gestion-des-etablissements16.html</w:t>
+        </w:r>
+      </w:hyperlink>
+    </w:p>
+    <w:p>
+      <w:pPr>
+        <w:shd w:val="clear" w:color="auto" w:fill="FFFFFF"/>
+        <w:spacing w:line="240" w:lineRule="auto"/>
+        <w:jc w:val="both"/>
+      </w:pPr>
+    </w:p>
+    <w:p>
+      <w:pPr>
+        <w:shd w:val="clear" w:color="auto" w:fill="FFFFFF"/>
+        <w:spacing w:line="240" w:lineRule="auto"/>
+        <w:jc w:val="both"/>
+        <w:rPr>
+          <w:rFonts w:ascii="Arial" w:eastAsia="Times New Roman" w:hAnsi="Arial" w:cs="Arial"/>
+          <w:color w:val="777777"/>
+          <w:sz w:val="21"/>
+          <w:szCs w:val="21"/>
+          <w:lang w:eastAsia="fr-FR"/>
+        </w:rPr>
+      </w:pPr>
+      <w:hyperlink r:id="rId12" w:history="1">
+        <w:r>
+          <w:rPr>
+            <w:rStyle w:val="Lienhypertexte"/>
+          </w:rPr>
+          <w:t>https://fr.wikipedia.org/wiki/Microsoft_SharePoint</w:t>
+        </w:r>
+      </w:hyperlink>
+    </w:p>
+    <w:p>
+      <w:pPr>
+        <w:shd w:val="clear" w:color="auto" w:fill="FFFFFF"/>
+        <w:spacing w:line="240" w:lineRule="auto"/>
+        <w:jc w:val="both"/>
+        <w:rPr>
+          <w:rFonts w:ascii="Arial" w:eastAsia="Times New Roman" w:hAnsi="Arial" w:cs="Arial"/>
+          <w:color w:val="777777"/>
+          <w:sz w:val="21"/>
+          <w:szCs w:val="21"/>
+          <w:lang w:eastAsia="fr-FR"/>
+        </w:rPr>
+      </w:pPr>
+    </w:p>
+    <w:p>
+      <w:pPr>
+        <w:shd w:val="clear" w:color="auto" w:fill="FFFFFF"/>
+        <w:spacing w:line="240" w:lineRule="auto"/>
+        <w:jc w:val="both"/>
+        <w:rPr>
+          <w:rFonts w:ascii="Arial" w:eastAsia="Times New Roman" w:hAnsi="Arial" w:cs="Arial"/>
+          <w:color w:val="777777"/>
+          <w:sz w:val="21"/>
+          <w:szCs w:val="21"/>
+          <w:lang w:eastAsia="fr-FR"/>
+        </w:rPr>
+      </w:pPr>
+      <w:hyperlink r:id="rId13" w:anchor=":~:text=La%20gestion%20de%20contenu%20d,des%20contenus%20d'une%20organisation." w:history="1">
+        <w:r>
+          <w:rPr>
+            <w:rStyle w:val="Lienhypertexte"/>
+          </w:rPr>
+          <w:t>https://fr.wikipedia.org/wiki/Gestion_de_contenu_d%27entreprise#:~:text=La%20gestion%20de%20contenu%20d,des%20contenus%20d'une%20organisation.</w:t>
+        </w:r>
+      </w:hyperlink>
+    </w:p>
+    <w:p>
+      <w:pPr>
+        <w:shd w:val="clear" w:color="auto" w:fill="FFFFFF"/>
+        <w:spacing w:line="240" w:lineRule="auto"/>
+        <w:jc w:val="both"/>
+        <w:rPr>
+          <w:rFonts w:ascii="Arial" w:eastAsia="Times New Roman" w:hAnsi="Arial" w:cs="Arial"/>
+          <w:color w:val="777777"/>
+          <w:sz w:val="21"/>
+          <w:szCs w:val="21"/>
+          <w:lang w:eastAsia="fr-FR"/>
+        </w:rPr>
+      </w:pPr>
+    </w:p>
+    <w:p>
+      <w:pPr>
+        <w:shd w:val="clear" w:color="auto" w:fill="FFFFFF"/>
+        <w:spacing w:line="240" w:lineRule="auto"/>
+        <w:jc w:val="both"/>
+        <w:rPr>
+          <w:rFonts w:ascii="Arial" w:eastAsia="Times New Roman" w:hAnsi="Arial" w:cs="Arial"/>
+          <w:color w:val="777777"/>
+          <w:sz w:val="21"/>
+          <w:szCs w:val="21"/>
+          <w:lang w:eastAsia="fr-FR"/>
+        </w:rPr>
+      </w:pPr>
+    </w:p>
+    <w:p>
+      <w:pPr>
+        <w:shd w:val="clear" w:color="auto" w:fill="FFFFFF"/>
+        <w:spacing w:line="240" w:lineRule="auto"/>
+        <w:jc w:val="both"/>
+      </w:pPr>
+      <w:hyperlink r:id="rId14" w:history="1">
+        <w:r>
+          <w:rPr>
+            <w:rStyle w:val="Lienhypertexte"/>
+          </w:rPr>
+          <w:t>https://www.celge.fr/non-classe/logiciels-ged-gratuits</w:t>
+        </w:r>
+      </w:hyperlink>
+    </w:p>
+    <w:p>
+      <w:pPr>
+        <w:shd w:val="clear" w:color="auto" w:fill="FFFFFF"/>
+        <w:spacing w:line="240" w:lineRule="auto"/>
+        <w:jc w:val="both"/>
+      </w:pPr>
+    </w:p>
+    <w:p>
+      <w:pPr>
+        <w:shd w:val="clear" w:color="auto" w:fill="FFFFFF"/>
+        <w:spacing w:line="240" w:lineRule="auto"/>
+        <w:jc w:val="both"/>
+      </w:pPr>
+      <w:hyperlink r:id="rId15" w:anchor=":~:text=Le%20mod%C3%A8le%20conceptuel%20des%20donn%C3%A9es,l'aide%20d'entit%C3%A9s." w:history="1">
+        <w:r>
+          <w:rPr>
+            <w:rStyle w:val="Lienhypertexte"/>
+          </w:rPr>
+          <w:t>https://web.maths.unsw.edu.au/~lafaye/CCM/merise/mcd.htm#:~:text=Le%20mod%C3%A8le%20conceptuel%20des%20donn%C3%A9es,l'aide%20d'entit%C3%A9s.</w:t>
+        </w:r>
+      </w:hyperlink>
+    </w:p>
+    <w:p>
+      <w:pPr>
+        <w:shd w:val="clear" w:color="auto" w:fill="FFFFFF"/>
+        <w:spacing w:line="240" w:lineRule="auto"/>
+        <w:jc w:val="both"/>
+      </w:pPr>
+    </w:p>
+    <w:p>
+      <w:pPr>
+        <w:shd w:val="clear" w:color="auto" w:fill="FFFFFF"/>
+        <w:spacing w:line="240" w:lineRule="auto"/>
+        <w:jc w:val="both"/>
+        <w:rPr>
+          <w:rStyle w:val="Lienhypertexte"/>
+        </w:rPr>
+      </w:pPr>
+      <w:hyperlink r:id="rId16" w:anchor=":~:text=Mod%C3%A9lisation%20logique%20des%20donn%C3%A9es%20(MLD,donn%C3%A9es%20utilis%C3%A9es%20lors%20des%20traitements." w:history="1">
+        <w:r>
+          <w:rPr>
+            <w:rStyle w:val="Lienhypertexte"/>
+          </w:rPr>
+          <w:t>https://www.memoireonline.com/03/15/8981/m_Conception-d-un-systeme-d-information-pour-le-contrle-des-structures-des-ecoles-13.html#:~:text=Mod%C3%A9lisation%20logique%20des%20donn%C3%A9es%20(MLD,donn%C3%A9es%20utilis%C3%A9es%20lors%20des%20traitements.</w:t>
+        </w:r>
+      </w:hyperlink>
+    </w:p>
+    <w:p>
+      <w:pPr>
+        <w:shd w:val="clear" w:color="auto" w:fill="FFFFFF"/>
+        <w:spacing w:line="240" w:lineRule="auto"/>
+        <w:jc w:val="both"/>
+        <w:rPr>
+          <w:rStyle w:val="Lienhypertexte"/>
+        </w:rPr>
+      </w:pPr>
+    </w:p>
+    <w:p>
+      <w:pPr>
+        <w:shd w:val="clear" w:color="auto" w:fill="FFFFFF"/>
+        <w:spacing w:line="240" w:lineRule="auto"/>
+        <w:jc w:val="both"/>
+        <w:rPr>
+          <w:rFonts w:ascii="Arial" w:eastAsia="Times New Roman" w:hAnsi="Arial" w:cs="Arial"/>
+          <w:color w:val="777777"/>
+          <w:sz w:val="21"/>
+          <w:szCs w:val="21"/>
+          <w:lang w:eastAsia="fr-FR"/>
+        </w:rPr>
+      </w:pPr>
+      <w:hyperlink r:id="rId17" w:history="1">
+        <w:r>
+          <w:rPr>
+            <w:rStyle w:val="Lienhypertexte"/>
+            <w:rFonts w:ascii="Arial" w:eastAsia="Times New Roman" w:hAnsi="Arial" w:cs="Arial"/>
+            <w:sz w:val="21"/>
+            <w:szCs w:val="21"/>
+            <w:lang w:eastAsia="fr-FR"/>
+          </w:rPr>
+          <w:t>https://fr.wikipedia.org/wiki/Node.js</w:t>
+        </w:r>
+      </w:hyperlink>
+    </w:p>
+    <w:p>
+      <w:pPr>
+        <w:shd w:val="clear" w:color="auto" w:fill="FFFFFF"/>
+        <w:spacing w:line="240" w:lineRule="auto"/>
+        <w:jc w:val="both"/>
+        <w:rPr>
+          <w:rFonts w:ascii="Arial" w:eastAsia="Times New Roman" w:hAnsi="Arial" w:cs="Arial"/>
+          <w:color w:val="777777"/>
+          <w:sz w:val="21"/>
+          <w:szCs w:val="21"/>
+          <w:lang w:eastAsia="fr-FR"/>
+        </w:rPr>
+      </w:pPr>
+      <w:hyperlink r:id="rId18" w:history="1">
+        <w:r>
+          <w:rPr>
+            <w:rStyle w:val="Lienhypertexte"/>
+            <w:rFonts w:ascii="Arial" w:eastAsia="Times New Roman" w:hAnsi="Arial" w:cs="Arial"/>
+            <w:sz w:val="21"/>
+            <w:szCs w:val="21"/>
+            <w:lang w:eastAsia="fr-FR"/>
+          </w:rPr>
+          <w:t>https://fr.wikipedia.org/wiki/JavaScript</w:t>
+        </w:r>
+      </w:hyperlink>
+    </w:p>
+    <w:p>
+      <w:pPr>
+        <w:shd w:val="clear" w:color="auto" w:fill="FFFFFF"/>
+        <w:spacing w:line="240" w:lineRule="auto"/>
+        <w:jc w:val="both"/>
+        <w:rPr>
+          <w:rFonts w:ascii="Arial" w:eastAsia="Times New Roman" w:hAnsi="Arial" w:cs="Arial"/>
+          <w:color w:val="777777"/>
+          <w:sz w:val="21"/>
+          <w:szCs w:val="21"/>
+          <w:lang w:eastAsia="fr-FR"/>
+        </w:rPr>
+      </w:pPr>
+      <w:hyperlink r:id="rId19" w:history="1">
+        <w:r>
+          <w:rPr>
+            <w:rStyle w:val="Lienhypertexte"/>
+            <w:rFonts w:ascii="Arial" w:eastAsia="Times New Roman" w:hAnsi="Arial" w:cs="Arial"/>
+            <w:sz w:val="21"/>
+            <w:szCs w:val="21"/>
+            <w:lang w:eastAsia="fr-FR"/>
+          </w:rPr>
+          <w:t>https://fr.wikipedia.org/wiki/Bootstrap_(framework)</w:t>
+        </w:r>
+      </w:hyperlink>
+    </w:p>
+    <w:p>
+      <w:pPr>
+        <w:shd w:val="clear" w:color="auto" w:fill="FFFFFF"/>
+        <w:spacing w:line="240" w:lineRule="auto"/>
+        <w:jc w:val="both"/>
+        <w:rPr>
+          <w:rFonts w:ascii="Arial" w:eastAsia="Times New Roman" w:hAnsi="Arial" w:cs="Arial"/>
+          <w:color w:val="777777"/>
+          <w:sz w:val="21"/>
+          <w:szCs w:val="21"/>
+          <w:lang w:eastAsia="fr-FR"/>
+        </w:rPr>
+      </w:pPr>
+      <w:hyperlink r:id="rId20" w:history="1">
+        <w:r>
+          <w:rPr>
+            <w:rStyle w:val="Lienhypertexte"/>
+            <w:rFonts w:ascii="Arial" w:eastAsia="Times New Roman" w:hAnsi="Arial" w:cs="Arial"/>
+            <w:sz w:val="21"/>
+            <w:szCs w:val="21"/>
+            <w:lang w:eastAsia="fr-FR"/>
+          </w:rPr>
+          <w:t>https://fr.wikipedia.org/wiki/MySQL</w:t>
+        </w:r>
+      </w:hyperlink>
+    </w:p>
+    <w:p>
+      <w:pPr>
+        <w:shd w:val="clear" w:color="auto" w:fill="FFFFFF"/>
+        <w:spacing w:line="240" w:lineRule="auto"/>
+        <w:jc w:val="both"/>
+        <w:rPr>
+          <w:rFonts w:ascii="Arial" w:eastAsia="Times New Roman" w:hAnsi="Arial" w:cs="Arial"/>
+          <w:color w:val="777777"/>
+          <w:sz w:val="21"/>
+          <w:szCs w:val="21"/>
+          <w:lang w:eastAsia="fr-FR"/>
+        </w:rPr>
+      </w:pPr>
+      <w:hyperlink r:id="rId21" w:history="1">
+        <w:r>
+          <w:rPr>
+            <w:rStyle w:val="Lienhypertexte"/>
+            <w:rFonts w:ascii="Arial" w:eastAsia="Times New Roman" w:hAnsi="Arial" w:cs="Arial"/>
+            <w:sz w:val="21"/>
+            <w:szCs w:val="21"/>
+            <w:lang w:eastAsia="fr-FR"/>
+          </w:rPr>
+          <w:t>https://fr.wikipedia.org/wiki/PhpMyAdmin</w:t>
+        </w:r>
+      </w:hyperlink>
+    </w:p>
+    <w:p>
+      <w:pPr>
+        <w:shd w:val="clear" w:color="auto" w:fill="FFFFFF"/>
+        <w:spacing w:line="240" w:lineRule="auto"/>
+        <w:jc w:val="both"/>
+        <w:rPr>
+          <w:rFonts w:ascii="Arial" w:eastAsia="Times New Roman" w:hAnsi="Arial" w:cs="Arial"/>
+          <w:color w:val="777777"/>
+          <w:sz w:val="21"/>
+          <w:szCs w:val="21"/>
+          <w:lang w:eastAsia="fr-FR"/>
+        </w:rPr>
+      </w:pPr>
+      <w:hyperlink r:id="rId22" w:history="1">
+        <w:r>
+          <w:rPr>
+            <w:rStyle w:val="Lienhypertexte"/>
+            <w:rFonts w:ascii="Arial" w:eastAsia="Times New Roman" w:hAnsi="Arial" w:cs="Arial"/>
+            <w:sz w:val="21"/>
+            <w:szCs w:val="21"/>
+            <w:lang w:eastAsia="fr-FR"/>
+          </w:rPr>
+          <w:t>https://fr.wikipedia.org/wiki/XAMPP</w:t>
+        </w:r>
+      </w:hyperlink>
+    </w:p>
+    <w:p>
+      <w:pPr>
+        <w:shd w:val="clear" w:color="auto" w:fill="FFFFFF"/>
+        <w:spacing w:line="240" w:lineRule="auto"/>
+        <w:jc w:val="both"/>
+        <w:rPr>
+          <w:rFonts w:ascii="Arial" w:eastAsia="Times New Roman" w:hAnsi="Arial" w:cs="Arial"/>
+          <w:color w:val="777777"/>
+          <w:sz w:val="21"/>
+          <w:szCs w:val="21"/>
+          <w:lang w:eastAsia="fr-FR"/>
+        </w:rPr>
+      </w:pPr>
+      <w:hyperlink r:id="rId23" w:history="1">
+        <w:r>
+          <w:rPr>
+            <w:rStyle w:val="Lienhypertexte"/>
+            <w:rFonts w:ascii="Arial" w:eastAsia="Times New Roman" w:hAnsi="Arial" w:cs="Arial"/>
+            <w:sz w:val="21"/>
+            <w:szCs w:val="21"/>
+            <w:lang w:eastAsia="fr-FR"/>
+          </w:rPr>
+          <w:t>https://formnet.blogspot.com/2015/12/jmerise-mcd-mld.html</w:t>
+        </w:r>
+      </w:hyperlink>
     </w:p>
     <w:p>
       <w:pPr>
@@ -2015,7 +2365,7 @@
           <w:rStyle w:val="Lienhypertexte"/>
         </w:rPr>
       </w:pPr>
-      <w:hyperlink r:id="rId10" w:history="1">
+      <w:hyperlink r:id="rId24" w:history="1">
         <w:r>
           <w:rPr>
             <w:rStyle w:val="Lienhypertexte"/>
@@ -2037,7 +2387,7 @@
           <w:rStyle w:val="Lienhypertexte"/>
         </w:rPr>
       </w:pPr>
-      <w:hyperlink r:id="rId11" w:history="1">
+      <w:hyperlink r:id="rId25" w:history="1">
         <w:r>
           <w:rPr>
             <w:rStyle w:val="Lienhypertexte"/>
@@ -2054,7 +2404,7 @@
       </w:pPr>
     </w:p>
     <w:p>
-      <w:hyperlink r:id="rId12" w:history="1">
+      <w:hyperlink r:id="rId26" w:history="1">
         <w:r>
           <w:rPr>
             <w:rStyle w:val="Lienhypertexte"/>
@@ -3056,7 +3406,6 @@
     <w:name w:val="Hyperlink"/>
     <w:basedOn w:val="Policepardfaut"/>
     <w:uiPriority w:val="99"/>
-    <w:semiHidden/>
     <w:unhideWhenUsed/>
     <w:rsid w:val="008D7EAC"/>
     <w:rPr>
@@ -3090,6 +3439,18 @@
       <w:color w:val="243F60" w:themeColor="accent1" w:themeShade="7F"/>
       <w:sz w:val="24"/>
       <w:szCs w:val="24"/>
+    </w:rPr>
+  </w:style>
+  <w:style w:type="character" w:styleId="Mentionnonrsolue">
+    <w:name w:val="Unresolved Mention"/>
+    <w:basedOn w:val="Policepardfaut"/>
+    <w:uiPriority w:val="99"/>
+    <w:semiHidden/>
+    <w:unhideWhenUsed/>
+    <w:rsid w:val="00EE3A73"/>
+    <w:rPr>
+      <w:color w:val="605E5C"/>
+      <w:shd w:val="clear" w:color="auto" w:fill="E1DFDD"/>
     </w:rPr>
   </w:style>
 </w:styles>

</xml_diff>